<commit_message>
nuovi test case validazione
Fix Issue 552
</commit_message>
<xml_diff>
--- a/Test Case/Validazione/7-Referto Specialistico Ambulatoriale/casi di test RSA.docx
+++ b/Test Case/Validazione/7-Referto Specialistico Ambulatoriale/casi di test RSA.docx
@@ -1,11 +1,10 @@
 
 <file path=word/document.xml><?xml version="1.0" encoding="utf-8"?>
-<w:document xmlns:wpc="http://schemas.microsoft.com/office/word/2010/wordprocessingCanvas" xmlns:cx="http://schemas.microsoft.com/office/drawing/2014/chartex" xmlns:cx1="http://schemas.microsoft.com/office/drawing/2015/9/8/chartex" xmlns:cx2="http://schemas.microsoft.com/office/drawing/2015/10/21/chartex" xmlns:cx3="http://schemas.microsoft.com/office/drawing/2016/5/9/chartex" xmlns:cx4="http://schemas.microsoft.com/office/drawing/2016/5/10/chartex" xmlns:cx5="http://schemas.microsoft.com/office/drawing/2016/5/11/chartex" xmlns:cx6="http://schemas.microsoft.com/office/drawing/2016/5/12/chartex" xmlns:cx7="http://schemas.microsoft.com/office/drawing/2016/5/13/chartex" xmlns:cx8="http://schemas.microsoft.com/office/drawing/2016/5/14/chartex" xmlns:mc="http://schemas.openxmlformats.org/markup-compatibility/2006" xmlns:aink="http://schemas.microsoft.com/office/drawing/2016/ink" xmlns:am3d="http://schemas.microsoft.com/office/drawing/2017/model3d" xmlns:o="urn:schemas-microsoft-com:office:office" xmlns:r="http://schemas.openxmlformats.org/officeDocument/2006/relationships" xmlns:m="http://schemas.openxmlformats.org/officeDocument/2006/math" xmlns:v="urn:schemas-microsoft-com:vml" xmlns:wp14="http://schemas.microsoft.com/office/word/2010/wordprocessingDrawing" xmlns:wp="http://schemas.openxmlformats.org/drawingml/2006/wordprocessingDrawing" xmlns:w10="urn:schemas-microsoft-com:office:word" xmlns:w="http://schemas.openxmlformats.org/wordprocessingml/2006/main" xmlns:w14="http://schemas.microsoft.com/office/word/2010/wordml" xmlns:w15="http://schemas.microsoft.com/office/word/2012/wordml" xmlns:w16cex="http://schemas.microsoft.com/office/word/2018/wordml/cex" xmlns:w16cid="http://schemas.microsoft.com/office/word/2016/wordml/cid" xmlns:w16="http://schemas.microsoft.com/office/word/2018/wordml" xmlns:w16sdtdh="http://schemas.microsoft.com/office/word/2020/wordml/sdtdatahash" xmlns:w16se="http://schemas.microsoft.com/office/word/2015/wordml/symex" xmlns:wpg="http://schemas.microsoft.com/office/word/2010/wordprocessingGroup" xmlns:wpi="http://schemas.microsoft.com/office/word/2010/wordprocessingInk" xmlns:wne="http://schemas.microsoft.com/office/word/2006/wordml" xmlns:wps="http://schemas.microsoft.com/office/word/2010/wordprocessingShape" mc:Ignorable="w14 w15 w16se w16cid w16 w16cex w16sdtdh wp14">
+<w:document xmlns:wpc="http://schemas.microsoft.com/office/word/2010/wordprocessingCanvas" xmlns:cx="http://schemas.microsoft.com/office/drawing/2014/chartex" xmlns:cx1="http://schemas.microsoft.com/office/drawing/2015/9/8/chartex" xmlns:cx2="http://schemas.microsoft.com/office/drawing/2015/10/21/chartex" xmlns:cx3="http://schemas.microsoft.com/office/drawing/2016/5/9/chartex" xmlns:cx4="http://schemas.microsoft.com/office/drawing/2016/5/10/chartex" xmlns:cx5="http://schemas.microsoft.com/office/drawing/2016/5/11/chartex" xmlns:cx6="http://schemas.microsoft.com/office/drawing/2016/5/12/chartex" xmlns:cx7="http://schemas.microsoft.com/office/drawing/2016/5/13/chartex" xmlns:cx8="http://schemas.microsoft.com/office/drawing/2016/5/14/chartex" xmlns:mc="http://schemas.openxmlformats.org/markup-compatibility/2006" xmlns:aink="http://schemas.microsoft.com/office/drawing/2016/ink" xmlns:am3d="http://schemas.microsoft.com/office/drawing/2017/model3d" xmlns:o="urn:schemas-microsoft-com:office:office" xmlns:oel="http://schemas.microsoft.com/office/2019/extlst" xmlns:r="http://schemas.openxmlformats.org/officeDocument/2006/relationships" xmlns:m="http://schemas.openxmlformats.org/officeDocument/2006/math" xmlns:v="urn:schemas-microsoft-com:vml" xmlns:wp14="http://schemas.microsoft.com/office/word/2010/wordprocessingDrawing" xmlns:wp="http://schemas.openxmlformats.org/drawingml/2006/wordprocessingDrawing" xmlns:w10="urn:schemas-microsoft-com:office:word" xmlns:w="http://schemas.openxmlformats.org/wordprocessingml/2006/main" xmlns:w14="http://schemas.microsoft.com/office/word/2010/wordml" xmlns:w15="http://schemas.microsoft.com/office/word/2012/wordml" xmlns:w16cex="http://schemas.microsoft.com/office/word/2018/wordml/cex" xmlns:w16cid="http://schemas.microsoft.com/office/word/2016/wordml/cid" xmlns:w16="http://schemas.microsoft.com/office/word/2018/wordml" xmlns:w16sdtdh="http://schemas.microsoft.com/office/word/2020/wordml/sdtdatahash" xmlns:w16se="http://schemas.microsoft.com/office/word/2015/wordml/symex" xmlns:wpg="http://schemas.microsoft.com/office/word/2010/wordprocessingGroup" xmlns:wpi="http://schemas.microsoft.com/office/word/2010/wordprocessingInk" xmlns:wne="http://schemas.microsoft.com/office/word/2006/wordml" xmlns:wps="http://schemas.microsoft.com/office/word/2010/wordprocessingShape" mc:Ignorable="w14 w15 w16se w16cid w16 w16cex w16sdtdh wp14">
   <w:body>
     <w:p>
       <w:pPr>
-        <w:pStyle w:val="Heading1"/>
-        <w:jc w:val="both"/>
+        <w:pStyle w:val="Titolo1"/>
         <w:rPr>
           <w:b w:val="0"/>
         </w:rPr>
@@ -16,7 +15,7 @@
     </w:p>
     <w:p>
       <w:pPr>
-        <w:pStyle w:val="Heading2"/>
+        <w:pStyle w:val="Titolo2"/>
         <w:jc w:val="both"/>
       </w:pPr>
       <w:r>
@@ -52,7 +51,7 @@
         <mc:AlternateContent>
           <mc:Choice Requires="wps">
             <w:drawing>
-              <wp:anchor distT="0" distB="0" distL="114300" distR="114300" simplePos="0" relativeHeight="251659264" behindDoc="0" locked="0" layoutInCell="1" allowOverlap="1" wp14:anchorId="5EB07122" wp14:editId="078D6468">
+              <wp:anchor distT="0" distB="0" distL="114300" distR="114300" simplePos="0" relativeHeight="251658240" behindDoc="0" locked="0" layoutInCell="1" allowOverlap="1" wp14:anchorId="5EB07122" wp14:editId="078D6468">
                 <wp:simplePos x="0" y="0"/>
                 <wp:positionH relativeFrom="margin">
                   <wp:align>left</wp:align>
@@ -63,7 +62,7 @@
                 <wp:extent cx="6229350" cy="466725"/>
                 <wp:effectExtent l="0" t="0" r="19050" b="28575"/>
                 <wp:wrapNone/>
-                <wp:docPr id="2" name="Rectangle 2"/>
+                <wp:docPr id="2" name="Rettangolo 2"/>
                 <wp:cNvGraphicFramePr/>
                 <a:graphic xmlns:a="http://schemas.openxmlformats.org/drawingml/2006/main">
                   <a:graphicData uri="http://schemas.microsoft.com/office/word/2010/wordprocessingShape">
@@ -225,7 +224,7 @@
           </mc:Choice>
           <mc:Fallback>
             <w:pict>
-              <v:rect w14:anchorId="5EB07122" id="Rectangle 2" o:spid="_x0000_s1026" style="position:absolute;left:0;text-align:left;margin-left:0;margin-top:4.3pt;width:490.5pt;height:36.75pt;z-index:251659264;visibility:visible;mso-wrap-style:square;mso-height-percent:0;mso-wrap-distance-left:9pt;mso-wrap-distance-top:0;mso-wrap-distance-right:9pt;mso-wrap-distance-bottom:0;mso-position-horizontal:left;mso-position-horizontal-relative:margin;mso-position-vertical:absolute;mso-position-vertical-relative:text;mso-height-percent:0;mso-height-relative:margin;v-text-anchor:middle" o:gfxdata="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" fillcolor="#fbe4d5 [661]" strokecolor="#1f3763 [1604]" strokeweight="1pt">
+              <v:rect w14:anchorId="5EB07122" id="Rettangolo 2" o:spid="_x0000_s1026" style="position:absolute;left:0;text-align:left;margin-left:0;margin-top:4.3pt;width:490.5pt;height:36.75pt;z-index:251658240;visibility:visible;mso-wrap-style:square;mso-height-percent:0;mso-wrap-distance-left:9pt;mso-wrap-distance-top:0;mso-wrap-distance-right:9pt;mso-wrap-distance-bottom:0;mso-position-horizontal:left;mso-position-horizontal-relative:margin;mso-position-vertical:absolute;mso-position-vertical-relative:text;mso-height-percent:0;mso-height-relative:margin;v-text-anchor:middle" o:gfxdata="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" fillcolor="#fbe4d5 [661]" strokecolor="#1f3763 [1604]" strokeweight="1pt">
                 <v:textbox>
                   <w:txbxContent>
                     <w:p>
@@ -353,7 +352,7 @@
     </w:p>
     <w:p>
       <w:pPr>
-        <w:pStyle w:val="Heading3"/>
+        <w:pStyle w:val="Titolo3"/>
         <w:jc w:val="both"/>
       </w:pPr>
       <w:r>
@@ -384,7 +383,7 @@
     </w:p>
     <w:p>
       <w:pPr>
-        <w:pStyle w:val="Heading3"/>
+        <w:pStyle w:val="Titolo3"/>
         <w:jc w:val="both"/>
       </w:pPr>
       <w:r>
@@ -428,7 +427,7 @@
     </w:p>
     <w:p>
       <w:pPr>
-        <w:pStyle w:val="Heading3"/>
+        <w:pStyle w:val="Titolo3"/>
         <w:jc w:val="both"/>
       </w:pPr>
       <w:r>
@@ -462,7 +461,7 @@
     </w:p>
     <w:p>
       <w:pPr>
-        <w:pStyle w:val="ListParagraph"/>
+        <w:pStyle w:val="Paragrafoelenco"/>
         <w:numPr>
           <w:ilvl w:val="0"/>
           <w:numId w:val="1"/>
@@ -481,7 +480,7 @@
     </w:p>
     <w:p>
       <w:pPr>
-        <w:pStyle w:val="ListParagraph"/>
+        <w:pStyle w:val="Paragrafoelenco"/>
         <w:numPr>
           <w:ilvl w:val="0"/>
           <w:numId w:val="1"/>
@@ -511,7 +510,7 @@
     </w:p>
     <w:p>
       <w:pPr>
-        <w:pStyle w:val="ListParagraph"/>
+        <w:pStyle w:val="Paragrafoelenco"/>
         <w:numPr>
           <w:ilvl w:val="0"/>
           <w:numId w:val="1"/>
@@ -527,7 +526,7 @@
     </w:p>
     <w:p>
       <w:pPr>
-        <w:pStyle w:val="ListParagraph"/>
+        <w:pStyle w:val="Paragrafoelenco"/>
         <w:numPr>
           <w:ilvl w:val="0"/>
           <w:numId w:val="1"/>
@@ -549,7 +548,7 @@
     </w:p>
     <w:p>
       <w:pPr>
-        <w:pStyle w:val="ListParagraph"/>
+        <w:pStyle w:val="Paragrafoelenco"/>
         <w:numPr>
           <w:ilvl w:val="0"/>
           <w:numId w:val="1"/>
@@ -568,7 +567,7 @@
     </w:p>
     <w:p>
       <w:pPr>
-        <w:pStyle w:val="ListParagraph"/>
+        <w:pStyle w:val="Paragrafoelenco"/>
         <w:numPr>
           <w:ilvl w:val="0"/>
           <w:numId w:val="1"/>
@@ -587,7 +586,7 @@
     </w:p>
     <w:p>
       <w:pPr>
-        <w:pStyle w:val="ListParagraph"/>
+        <w:pStyle w:val="Paragrafoelenco"/>
         <w:numPr>
           <w:ilvl w:val="0"/>
           <w:numId w:val="1"/>
@@ -603,7 +602,7 @@
     </w:p>
     <w:p>
       <w:pPr>
-        <w:pStyle w:val="ListParagraph"/>
+        <w:pStyle w:val="Paragrafoelenco"/>
         <w:numPr>
           <w:ilvl w:val="0"/>
           <w:numId w:val="1"/>
@@ -625,7 +624,7 @@
     </w:p>
     <w:p>
       <w:pPr>
-        <w:pStyle w:val="Heading3"/>
+        <w:pStyle w:val="Titolo3"/>
         <w:jc w:val="both"/>
       </w:pPr>
       <w:r>
@@ -665,7 +664,7 @@
     </w:p>
     <w:p>
       <w:pPr>
-        <w:pStyle w:val="ListParagraph"/>
+        <w:pStyle w:val="Paragrafoelenco"/>
         <w:numPr>
           <w:ilvl w:val="0"/>
           <w:numId w:val="1"/>
@@ -678,7 +677,7 @@
     </w:p>
     <w:p>
       <w:pPr>
-        <w:pStyle w:val="ListParagraph"/>
+        <w:pStyle w:val="Paragrafoelenco"/>
         <w:numPr>
           <w:ilvl w:val="0"/>
           <w:numId w:val="1"/>
@@ -704,7 +703,7 @@
     </w:p>
     <w:p>
       <w:pPr>
-        <w:pStyle w:val="ListParagraph"/>
+        <w:pStyle w:val="Paragrafoelenco"/>
         <w:numPr>
           <w:ilvl w:val="0"/>
           <w:numId w:val="1"/>
@@ -717,7 +716,7 @@
     </w:p>
     <w:p>
       <w:pPr>
-        <w:pStyle w:val="ListParagraph"/>
+        <w:pStyle w:val="Paragrafoelenco"/>
         <w:numPr>
           <w:ilvl w:val="0"/>
           <w:numId w:val="1"/>
@@ -730,7 +729,7 @@
     </w:p>
     <w:p>
       <w:pPr>
-        <w:pStyle w:val="ListParagraph"/>
+        <w:pStyle w:val="Paragrafoelenco"/>
         <w:numPr>
           <w:ilvl w:val="0"/>
           <w:numId w:val="1"/>
@@ -743,7 +742,7 @@
     </w:p>
     <w:p>
       <w:pPr>
-        <w:pStyle w:val="ListParagraph"/>
+        <w:pStyle w:val="Paragrafoelenco"/>
         <w:numPr>
           <w:ilvl w:val="0"/>
           <w:numId w:val="1"/>
@@ -756,7 +755,7 @@
     </w:p>
     <w:p>
       <w:pPr>
-        <w:pStyle w:val="ListParagraph"/>
+        <w:pStyle w:val="Paragrafoelenco"/>
         <w:numPr>
           <w:ilvl w:val="0"/>
           <w:numId w:val="1"/>
@@ -769,7 +768,7 @@
     </w:p>
     <w:p>
       <w:pPr>
-        <w:pStyle w:val="ListParagraph"/>
+        <w:pStyle w:val="Paragrafoelenco"/>
         <w:numPr>
           <w:ilvl w:val="0"/>
           <w:numId w:val="1"/>
@@ -790,7 +789,7 @@
     </w:p>
     <w:p>
       <w:pPr>
-        <w:pStyle w:val="Heading3"/>
+        <w:pStyle w:val="Titolo3"/>
         <w:jc w:val="both"/>
       </w:pPr>
       <w:r>
@@ -836,7 +835,7 @@
     </w:p>
     <w:p>
       <w:pPr>
-        <w:pStyle w:val="Heading2"/>
+        <w:pStyle w:val="Titolo2"/>
         <w:jc w:val="both"/>
       </w:pPr>
       <w:bookmarkStart w:id="0" w:name="_Hlk122868032"/>
@@ -911,7 +910,7 @@
     </w:p>
     <w:p>
       <w:pPr>
-        <w:pStyle w:val="Heading3"/>
+        <w:pStyle w:val="Titolo3"/>
       </w:pPr>
       <w:r>
         <w:rPr>
@@ -973,7 +972,7 @@
     </w:p>
     <w:p>
       <w:pPr>
-        <w:pStyle w:val="Heading3"/>
+        <w:pStyle w:val="Titolo3"/>
       </w:pPr>
       <w:r>
         <w:rPr>
@@ -1034,7 +1033,7 @@
     </w:p>
     <w:p>
       <w:pPr>
-        <w:pStyle w:val="Heading3"/>
+        <w:pStyle w:val="Titolo3"/>
       </w:pPr>
       <w:r>
         <w:rPr>
@@ -1090,7 +1089,7 @@
     </w:p>
     <w:p>
       <w:pPr>
-        <w:pStyle w:val="Heading3"/>
+        <w:pStyle w:val="Titolo3"/>
       </w:pPr>
       <w:r>
         <w:rPr>
@@ -1245,7 +1244,7 @@
     </w:p>
     <w:p>
       <w:pPr>
-        <w:pStyle w:val="Heading3"/>
+        <w:pStyle w:val="Titolo3"/>
       </w:pPr>
       <w:r>
         <w:rPr>
@@ -1320,7 +1319,7 @@
     </w:p>
     <w:p>
       <w:pPr>
-        <w:pStyle w:val="Heading3"/>
+        <w:pStyle w:val="Titolo3"/>
       </w:pPr>
       <w:r>
         <w:rPr>
@@ -1371,22 +1370,73 @@
     </w:p>
     <w:p>
       <w:pPr>
-        <w:pStyle w:val="Heading3"/>
-        <w:jc w:val="both"/>
-      </w:pPr>
-      <w:r>
-        <w:t xml:space="preserve">CASO DI TEST </w:t>
-      </w:r>
-      <w:r>
-        <w:t>11</w:t>
-      </w:r>
-    </w:p>
-    <w:p>
-      <w:pPr>
-        <w:jc w:val="both"/>
-      </w:pPr>
-      <w:r>
-        <w:t>Si prende in esame il caso in cui la tipologia di accesso che ha determinato la prestazione (</w:t>
+        <w:pStyle w:val="Titolo3"/>
+        <w:jc w:val="both"/>
+      </w:pPr>
+      <w:r>
+        <w:t>CASO DI TEST 11</w:t>
+      </w:r>
+    </w:p>
+    <w:p>
+      <w:pPr>
+        <w:jc w:val="both"/>
+        <w:rPr>
+          <w:u w:val="single"/>
+        </w:rPr>
+      </w:pPr>
+      <w:r>
+        <w:t>Il test case fa riferimento all’inserimento</w:t>
+      </w:r>
+      <w:r>
+        <w:t>,</w:t>
+      </w:r>
+      <w:r>
+        <w:t xml:space="preserve"> </w:t>
+      </w:r>
+      <w:r>
+        <w:t xml:space="preserve">nella sezione </w:t>
+      </w:r>
+      <w:r>
+        <w:t>“Storia Clinica”,</w:t>
+      </w:r>
+      <w:r>
+        <w:t xml:space="preserve"> di un</w:t>
+      </w:r>
+      <w:r>
+        <w:t>’osservazione clinica</w:t>
+      </w:r>
+      <w:r>
+        <w:t xml:space="preserve"> relativ</w:t>
+      </w:r>
+      <w:r>
+        <w:t>a</w:t>
+      </w:r>
+      <w:r>
+        <w:t xml:space="preserve"> ad un parente biologico</w:t>
+      </w:r>
+      <w:r>
+        <w:t>,</w:t>
+      </w:r>
+      <w:r>
+        <w:t xml:space="preserve"> </w:t>
+      </w:r>
+      <w:r>
+        <w:t>che riporta</w:t>
+      </w:r>
+      <w:r>
+        <w:t xml:space="preserve"> un</w:t>
+      </w:r>
+      <w:r>
+        <w:t xml:space="preserve"> codice </w:t>
+      </w:r>
+      <w:r>
+        <w:t>errat</w:t>
+      </w:r>
+      <w:r>
+        <w:t>o</w:t>
+      </w:r>
+      <w:r>
+        <w:t xml:space="preserve"> (</w:t>
       </w:r>
       <w:proofErr w:type="spellStart"/>
       <w:r>
@@ -1394,11 +1444,33 @@
           <w:i/>
           <w:iCs/>
         </w:rPr>
-        <w:t>documentationOf</w:t>
+        <w:t>observation</w:t>
       </w:r>
       <w:proofErr w:type="spellEnd"/>
       <w:r>
-        <w:t xml:space="preserve">) venga valorizzato con codice errato, non appartenente quindi al dizionario associato, generando un </w:t>
+        <w:rPr>
+          <w:i/>
+          <w:iCs/>
+        </w:rPr>
+        <w:t>/</w:t>
+      </w:r>
+      <w:proofErr w:type="spellStart"/>
+      <w:r>
+        <w:rPr>
+          <w:i/>
+          <w:iCs/>
+        </w:rPr>
+        <w:t>value</w:t>
+      </w:r>
+      <w:proofErr w:type="spellEnd"/>
+      <w:r>
+        <w:t>) e quindi non previst</w:t>
+      </w:r>
+      <w:r>
+        <w:t>o</w:t>
+      </w:r>
+      <w:r>
+        <w:t xml:space="preserve"> dal sistema di codifica di riferimento, generando così un </w:t>
       </w:r>
       <w:r>
         <w:rPr>
@@ -1407,20 +1479,29 @@
         <w:t>errore terminologico</w:t>
       </w:r>
       <w:r>
-        <w:t xml:space="preserve"> (se il valore assegnato non deriva dal sistema di codifica utilizzato). </w:t>
-      </w:r>
-    </w:p>
-    <w:p>
-      <w:pPr>
-        <w:jc w:val="both"/>
-      </w:pPr>
-    </w:p>
-    <w:p>
-      <w:pPr>
-        <w:pStyle w:val="Heading3"/>
-        <w:jc w:val="both"/>
-      </w:pPr>
-      <w:r>
+        <w:rPr>
+          <w:u w:val="single"/>
+        </w:rPr>
+        <w:t>.</w:t>
+      </w:r>
+    </w:p>
+    <w:p>
+      <w:pPr>
+        <w:jc w:val="both"/>
+      </w:pPr>
+    </w:p>
+    <w:p>
+      <w:pPr>
+        <w:jc w:val="both"/>
+      </w:pPr>
+    </w:p>
+    <w:p>
+      <w:pPr>
+        <w:pStyle w:val="Titolo3"/>
+        <w:jc w:val="both"/>
+      </w:pPr>
+      <w:r>
+        <w:lastRenderedPageBreak/>
         <w:t xml:space="preserve">CASO DI TEST 12 </w:t>
       </w:r>
     </w:p>
@@ -1440,19 +1521,28 @@
       <w:r>
         <w:t xml:space="preserve"> associata alla richiesta indicata nella ricetta (</w:t>
       </w:r>
-      <w:r>
-        <w:rPr>
-          <w:i/>
-          <w:iCs/>
-        </w:rPr>
-        <w:t>order/</w:t>
-      </w:r>
       <w:proofErr w:type="spellStart"/>
       <w:r>
         <w:rPr>
           <w:i/>
           <w:iCs/>
         </w:rPr>
+        <w:t>order</w:t>
+      </w:r>
+      <w:proofErr w:type="spellEnd"/>
+      <w:r>
+        <w:rPr>
+          <w:i/>
+          <w:iCs/>
+        </w:rPr>
+        <w:t>/</w:t>
+      </w:r>
+      <w:proofErr w:type="spellStart"/>
+      <w:r>
+        <w:rPr>
+          <w:i/>
+          <w:iCs/>
+        </w:rPr>
         <w:t>priorityCode</w:t>
       </w:r>
       <w:proofErr w:type="spellEnd"/>
@@ -1470,7 +1560,6 @@
       </w:r>
       <w:proofErr w:type="spellStart"/>
       <w:r>
-        <w:lastRenderedPageBreak/>
         <w:t>schematron</w:t>
       </w:r>
       <w:proofErr w:type="spellEnd"/>
@@ -1506,7 +1595,7 @@
     </w:p>
     <w:p>
       <w:pPr>
-        <w:pStyle w:val="Heading3"/>
+        <w:pStyle w:val="Titolo3"/>
         <w:jc w:val="both"/>
       </w:pPr>
       <w:r>
@@ -1569,7 +1658,7 @@
     </w:p>
     <w:p>
       <w:pPr>
-        <w:pStyle w:val="Heading3"/>
+        <w:pStyle w:val="Titolo3"/>
         <w:jc w:val="both"/>
       </w:pPr>
       <w:r>
@@ -1628,7 +1717,7 @@
     </w:p>
     <w:p>
       <w:pPr>
-        <w:pStyle w:val="Heading3"/>
+        <w:pStyle w:val="Titolo3"/>
         <w:jc w:val="both"/>
       </w:pPr>
       <w:r>
@@ -1663,7 +1752,7 @@
     </w:p>
     <w:p>
       <w:pPr>
-        <w:pStyle w:val="Heading3"/>
+        <w:pStyle w:val="Titolo3"/>
         <w:jc w:val="both"/>
       </w:pPr>
       <w:r>
@@ -1735,14 +1824,14 @@
     <w:bookmarkEnd w:id="1"/>
     <w:p>
       <w:pPr>
-        <w:pStyle w:val="ListParagraph"/>
+        <w:pStyle w:val="Paragrafoelenco"/>
         <w:ind w:left="1440"/>
         <w:jc w:val="both"/>
       </w:pPr>
     </w:p>
     <w:p>
       <w:pPr>
-        <w:pStyle w:val="Heading3"/>
+        <w:pStyle w:val="Titolo3"/>
         <w:jc w:val="both"/>
       </w:pPr>
       <w:r>
@@ -1753,29 +1842,39 @@
       </w:r>
     </w:p>
     <w:p>
-      <w:pPr>
-        <w:jc w:val="both"/>
-      </w:pPr>
-      <w:r>
-        <w:t xml:space="preserve">La mancata compilazione da parte del </w:t>
-      </w:r>
-      <w:r>
-        <w:t>medico</w:t>
-      </w:r>
-      <w:r>
-        <w:t xml:space="preserve"> delle informazioni</w:t>
+      <w:r>
+        <w:t>La mancata compilazione delle informazioni</w:t>
       </w:r>
       <w:r>
         <w:t xml:space="preserve"> relative alle </w:t>
       </w:r>
       <w:r>
-        <w:t>procedure operative eseguite associabili alla specifica prestazione</w:t>
-      </w:r>
-      <w:r>
-        <w:t xml:space="preserve">, </w:t>
-      </w:r>
-      <w:r>
-        <w:t>analizzate e contenute nella sezione “</w:t>
+        <w:t xml:space="preserve">procedure </w:t>
+      </w:r>
+      <w:r>
+        <w:t>amministrative</w:t>
+      </w:r>
+      <w:r>
+        <w:t xml:space="preserve"> (</w:t>
+      </w:r>
+      <w:r>
+        <w:rPr>
+          <w:i/>
+          <w:iCs/>
+        </w:rPr>
+        <w:t>entry/act</w:t>
+      </w:r>
+      <w:r>
+        <w:t>)</w:t>
+      </w:r>
+      <w:r>
+        <w:t xml:space="preserve"> eseguite </w:t>
+      </w:r>
+      <w:r>
+        <w:t xml:space="preserve">e </w:t>
+      </w:r>
+      <w:r>
+        <w:t>contenute nella sezione “</w:t>
       </w:r>
       <w:r>
         <w:t>Prestazioni</w:t>
@@ -1795,7 +1894,7 @@
     </w:p>
     <w:p>
       <w:pPr>
-        <w:pStyle w:val="ListParagraph"/>
+        <w:pStyle w:val="Paragrafoelenco"/>
         <w:ind w:left="1440"/>
         <w:jc w:val="both"/>
         <w:rPr>
@@ -1806,7 +1905,7 @@
     </w:p>
     <w:p>
       <w:pPr>
-        <w:pStyle w:val="Heading3"/>
+        <w:pStyle w:val="Titolo3"/>
         <w:jc w:val="both"/>
       </w:pPr>
       <w:r>
@@ -1880,7 +1979,7 @@
     </w:p>
     <w:p>
       <w:pPr>
-        <w:pStyle w:val="ListParagraph"/>
+        <w:pStyle w:val="Paragrafoelenco"/>
         <w:ind w:left="2160"/>
         <w:jc w:val="both"/>
         <w:rPr>
@@ -1891,7 +1990,7 @@
     </w:p>
     <w:p>
       <w:pPr>
-        <w:pStyle w:val="Heading3"/>
+        <w:pStyle w:val="Titolo3"/>
         <w:jc w:val="both"/>
       </w:pPr>
       <w:r>
@@ -1951,11 +2050,10 @@
     </w:p>
     <w:p>
       <w:pPr>
-        <w:pStyle w:val="Heading3"/>
-        <w:jc w:val="both"/>
-      </w:pPr>
-      <w:r>
-        <w:lastRenderedPageBreak/>
+        <w:pStyle w:val="Titolo3"/>
+        <w:jc w:val="both"/>
+      </w:pPr>
+      <w:r>
         <w:t xml:space="preserve">CASO DI TEST </w:t>
       </w:r>
       <w:r>
@@ -2026,7 +2124,7 @@
     </w:p>
     <w:p>
       <w:pPr>
-        <w:pStyle w:val="Heading3"/>
+        <w:pStyle w:val="Titolo3"/>
         <w:jc w:val="both"/>
       </w:pPr>
       <w:r>
@@ -2105,7 +2203,7 @@
     </w:p>
     <w:p>
       <w:pPr>
-        <w:pStyle w:val="Heading3"/>
+        <w:pStyle w:val="Titolo3"/>
         <w:jc w:val="both"/>
       </w:pPr>
       <w:r>
@@ -2124,7 +2222,19 @@
       </w:pPr>
       <w:bookmarkStart w:id="4" w:name="_Hlk122878766"/>
       <w:r>
-        <w:t>Il test case fa riferimento all’inserimento di una diagnosi sospettata o il sintomo prevalente con una codifica errata (</w:t>
+        <w:t xml:space="preserve">Il test case fa riferimento all’inserimento di una diagnosi sospettata o il sintomo prevalente con un </w:t>
+      </w:r>
+      <w:r>
+        <w:t>codice</w:t>
+      </w:r>
+      <w:r>
+        <w:t xml:space="preserve"> </w:t>
+      </w:r>
+      <w:r>
+        <w:t>errato</w:t>
+      </w:r>
+      <w:r>
+        <w:t xml:space="preserve"> (</w:t>
       </w:r>
       <w:proofErr w:type="spellStart"/>
       <w:r>
@@ -2156,7 +2266,13 @@
       </w:r>
       <w:bookmarkEnd w:id="4"/>
       <w:r>
-        <w:t xml:space="preserve"> e quindi non prevista dal sistema di codifica di riferimento, generando così un </w:t>
+        <w:t xml:space="preserve"> e quindi non </w:t>
+      </w:r>
+      <w:r>
+        <w:t>previsto</w:t>
+      </w:r>
+      <w:r>
+        <w:t xml:space="preserve"> dal sistema di codifica di riferimento, generando così un </w:t>
       </w:r>
       <w:r>
         <w:rPr>
@@ -2181,7 +2297,7 @@
     </w:p>
     <w:p>
       <w:pPr>
-        <w:pStyle w:val="Heading3"/>
+        <w:pStyle w:val="Titolo3"/>
         <w:jc w:val="both"/>
       </w:pPr>
       <w:r>
@@ -2245,7 +2361,7 @@
     <w:bookmarkEnd w:id="0"/>
     <w:p>
       <w:pPr>
-        <w:pStyle w:val="Heading3"/>
+        <w:pStyle w:val="Titolo3"/>
         <w:jc w:val="both"/>
       </w:pPr>
     </w:p>
@@ -2262,7 +2378,7 @@
 </file>
 
 <file path=word/endnotes.xml><?xml version="1.0" encoding="utf-8"?>
-<w:endnotes xmlns:wpc="http://schemas.microsoft.com/office/word/2010/wordprocessingCanvas" xmlns:cx="http://schemas.microsoft.com/office/drawing/2014/chartex" xmlns:cx1="http://schemas.microsoft.com/office/drawing/2015/9/8/chartex" xmlns:cx2="http://schemas.microsoft.com/office/drawing/2015/10/21/chartex" xmlns:cx3="http://schemas.microsoft.com/office/drawing/2016/5/9/chartex" xmlns:cx4="http://schemas.microsoft.com/office/drawing/2016/5/10/chartex" xmlns:cx5="http://schemas.microsoft.com/office/drawing/2016/5/11/chartex" xmlns:cx6="http://schemas.microsoft.com/office/drawing/2016/5/12/chartex" xmlns:cx7="http://schemas.microsoft.com/office/drawing/2016/5/13/chartex" xmlns:cx8="http://schemas.microsoft.com/office/drawing/2016/5/14/chartex" xmlns:mc="http://schemas.openxmlformats.org/markup-compatibility/2006" xmlns:aink="http://schemas.microsoft.com/office/drawing/2016/ink" xmlns:am3d="http://schemas.microsoft.com/office/drawing/2017/model3d" xmlns:o="urn:schemas-microsoft-com:office:office" xmlns:r="http://schemas.openxmlformats.org/officeDocument/2006/relationships" xmlns:m="http://schemas.openxmlformats.org/officeDocument/2006/math" xmlns:v="urn:schemas-microsoft-com:vml" xmlns:wp14="http://schemas.microsoft.com/office/word/2010/wordprocessingDrawing" xmlns:wp="http://schemas.openxmlformats.org/drawingml/2006/wordprocessingDrawing" xmlns:w10="urn:schemas-microsoft-com:office:word" xmlns:w="http://schemas.openxmlformats.org/wordprocessingml/2006/main" xmlns:w14="http://schemas.microsoft.com/office/word/2010/wordml" xmlns:w15="http://schemas.microsoft.com/office/word/2012/wordml" xmlns:w16cex="http://schemas.microsoft.com/office/word/2018/wordml/cex" xmlns:w16cid="http://schemas.microsoft.com/office/word/2016/wordml/cid" xmlns:w16="http://schemas.microsoft.com/office/word/2018/wordml" xmlns:w16sdtdh="http://schemas.microsoft.com/office/word/2020/wordml/sdtdatahash" xmlns:w16se="http://schemas.microsoft.com/office/word/2015/wordml/symex" xmlns:wpg="http://schemas.microsoft.com/office/word/2010/wordprocessingGroup" xmlns:wpi="http://schemas.microsoft.com/office/word/2010/wordprocessingInk" xmlns:wne="http://schemas.microsoft.com/office/word/2006/wordml" xmlns:wps="http://schemas.microsoft.com/office/word/2010/wordprocessingShape" mc:Ignorable="w14 w15 w16se w16cid w16 w16cex w16sdtdh wp14">
+<w:endnotes xmlns:wpc="http://schemas.microsoft.com/office/word/2010/wordprocessingCanvas" xmlns:cx="http://schemas.microsoft.com/office/drawing/2014/chartex" xmlns:cx1="http://schemas.microsoft.com/office/drawing/2015/9/8/chartex" xmlns:cx2="http://schemas.microsoft.com/office/drawing/2015/10/21/chartex" xmlns:cx3="http://schemas.microsoft.com/office/drawing/2016/5/9/chartex" xmlns:cx4="http://schemas.microsoft.com/office/drawing/2016/5/10/chartex" xmlns:cx5="http://schemas.microsoft.com/office/drawing/2016/5/11/chartex" xmlns:cx6="http://schemas.microsoft.com/office/drawing/2016/5/12/chartex" xmlns:cx7="http://schemas.microsoft.com/office/drawing/2016/5/13/chartex" xmlns:cx8="http://schemas.microsoft.com/office/drawing/2016/5/14/chartex" xmlns:mc="http://schemas.openxmlformats.org/markup-compatibility/2006" xmlns:aink="http://schemas.microsoft.com/office/drawing/2016/ink" xmlns:am3d="http://schemas.microsoft.com/office/drawing/2017/model3d" xmlns:o="urn:schemas-microsoft-com:office:office" xmlns:oel="http://schemas.microsoft.com/office/2019/extlst" xmlns:r="http://schemas.openxmlformats.org/officeDocument/2006/relationships" xmlns:m="http://schemas.openxmlformats.org/officeDocument/2006/math" xmlns:v="urn:schemas-microsoft-com:vml" xmlns:wp14="http://schemas.microsoft.com/office/word/2010/wordprocessingDrawing" xmlns:wp="http://schemas.openxmlformats.org/drawingml/2006/wordprocessingDrawing" xmlns:w10="urn:schemas-microsoft-com:office:word" xmlns:w="http://schemas.openxmlformats.org/wordprocessingml/2006/main" xmlns:w14="http://schemas.microsoft.com/office/word/2010/wordml" xmlns:w15="http://schemas.microsoft.com/office/word/2012/wordml" xmlns:w16cex="http://schemas.microsoft.com/office/word/2018/wordml/cex" xmlns:w16cid="http://schemas.microsoft.com/office/word/2016/wordml/cid" xmlns:w16="http://schemas.microsoft.com/office/word/2018/wordml" xmlns:w16sdtdh="http://schemas.microsoft.com/office/word/2020/wordml/sdtdatahash" xmlns:w16se="http://schemas.microsoft.com/office/word/2015/wordml/symex" xmlns:wpg="http://schemas.microsoft.com/office/word/2010/wordprocessingGroup" xmlns:wpi="http://schemas.microsoft.com/office/word/2010/wordprocessingInk" xmlns:wne="http://schemas.microsoft.com/office/word/2006/wordml" xmlns:wps="http://schemas.microsoft.com/office/word/2010/wordprocessingShape" mc:Ignorable="w14 w15 w16se w16cid w16 w16cex w16sdtdh wp14">
   <w:endnote w:type="separator" w:id="-1">
     <w:p>
       <w:pPr>
@@ -2281,13 +2397,20 @@
       <w:r>
         <w:continuationSeparator/>
       </w:r>
+    </w:p>
+  </w:endnote>
+  <w:endnote w:type="continuationNotice" w:id="1">
+    <w:p>
+      <w:pPr>
+        <w:spacing w:after="0" w:line="240" w:lineRule="auto"/>
+      </w:pPr>
     </w:p>
   </w:endnote>
 </w:endnotes>
 </file>
 
 <file path=word/footer1.xml><?xml version="1.0" encoding="utf-8"?>
-<w:ftr xmlns:wpc="http://schemas.microsoft.com/office/word/2010/wordprocessingCanvas" xmlns:cx="http://schemas.microsoft.com/office/drawing/2014/chartex" xmlns:cx1="http://schemas.microsoft.com/office/drawing/2015/9/8/chartex" xmlns:cx2="http://schemas.microsoft.com/office/drawing/2015/10/21/chartex" xmlns:cx3="http://schemas.microsoft.com/office/drawing/2016/5/9/chartex" xmlns:cx4="http://schemas.microsoft.com/office/drawing/2016/5/10/chartex" xmlns:cx5="http://schemas.microsoft.com/office/drawing/2016/5/11/chartex" xmlns:cx6="http://schemas.microsoft.com/office/drawing/2016/5/12/chartex" xmlns:cx7="http://schemas.microsoft.com/office/drawing/2016/5/13/chartex" xmlns:cx8="http://schemas.microsoft.com/office/drawing/2016/5/14/chartex" xmlns:mc="http://schemas.openxmlformats.org/markup-compatibility/2006" xmlns:aink="http://schemas.microsoft.com/office/drawing/2016/ink" xmlns:am3d="http://schemas.microsoft.com/office/drawing/2017/model3d" xmlns:o="urn:schemas-microsoft-com:office:office" xmlns:r="http://schemas.openxmlformats.org/officeDocument/2006/relationships" xmlns:m="http://schemas.openxmlformats.org/officeDocument/2006/math" xmlns:v="urn:schemas-microsoft-com:vml" xmlns:wp14="http://schemas.microsoft.com/office/word/2010/wordprocessingDrawing" xmlns:wp="http://schemas.openxmlformats.org/drawingml/2006/wordprocessingDrawing" xmlns:w10="urn:schemas-microsoft-com:office:word" xmlns:w="http://schemas.openxmlformats.org/wordprocessingml/2006/main" xmlns:w14="http://schemas.microsoft.com/office/word/2010/wordml" xmlns:w15="http://schemas.microsoft.com/office/word/2012/wordml" xmlns:w16cex="http://schemas.microsoft.com/office/word/2018/wordml/cex" xmlns:w16cid="http://schemas.microsoft.com/office/word/2016/wordml/cid" xmlns:w16="http://schemas.microsoft.com/office/word/2018/wordml" xmlns:w16sdtdh="http://schemas.microsoft.com/office/word/2020/wordml/sdtdatahash" xmlns:w16se="http://schemas.microsoft.com/office/word/2015/wordml/symex" xmlns:wpg="http://schemas.microsoft.com/office/word/2010/wordprocessingGroup" xmlns:wpi="http://schemas.microsoft.com/office/word/2010/wordprocessingInk" xmlns:wne="http://schemas.microsoft.com/office/word/2006/wordml" xmlns:wps="http://schemas.microsoft.com/office/word/2010/wordprocessingShape" mc:Ignorable="w14 w15 w16se w16cid w16 w16cex w16sdtdh wp14">
+<w:ftr xmlns:wpc="http://schemas.microsoft.com/office/word/2010/wordprocessingCanvas" xmlns:cx="http://schemas.microsoft.com/office/drawing/2014/chartex" xmlns:cx1="http://schemas.microsoft.com/office/drawing/2015/9/8/chartex" xmlns:cx2="http://schemas.microsoft.com/office/drawing/2015/10/21/chartex" xmlns:cx3="http://schemas.microsoft.com/office/drawing/2016/5/9/chartex" xmlns:cx4="http://schemas.microsoft.com/office/drawing/2016/5/10/chartex" xmlns:cx5="http://schemas.microsoft.com/office/drawing/2016/5/11/chartex" xmlns:cx6="http://schemas.microsoft.com/office/drawing/2016/5/12/chartex" xmlns:cx7="http://schemas.microsoft.com/office/drawing/2016/5/13/chartex" xmlns:cx8="http://schemas.microsoft.com/office/drawing/2016/5/14/chartex" xmlns:mc="http://schemas.openxmlformats.org/markup-compatibility/2006" xmlns:aink="http://schemas.microsoft.com/office/drawing/2016/ink" xmlns:am3d="http://schemas.microsoft.com/office/drawing/2017/model3d" xmlns:o="urn:schemas-microsoft-com:office:office" xmlns:oel="http://schemas.microsoft.com/office/2019/extlst" xmlns:r="http://schemas.openxmlformats.org/officeDocument/2006/relationships" xmlns:m="http://schemas.openxmlformats.org/officeDocument/2006/math" xmlns:v="urn:schemas-microsoft-com:vml" xmlns:wp14="http://schemas.microsoft.com/office/word/2010/wordprocessingDrawing" xmlns:wp="http://schemas.openxmlformats.org/drawingml/2006/wordprocessingDrawing" xmlns:w10="urn:schemas-microsoft-com:office:word" xmlns:w="http://schemas.openxmlformats.org/wordprocessingml/2006/main" xmlns:w14="http://schemas.microsoft.com/office/word/2010/wordml" xmlns:w15="http://schemas.microsoft.com/office/word/2012/wordml" xmlns:w16cex="http://schemas.microsoft.com/office/word/2018/wordml/cex" xmlns:w16cid="http://schemas.microsoft.com/office/word/2016/wordml/cid" xmlns:w16="http://schemas.microsoft.com/office/word/2018/wordml" xmlns:w16sdtdh="http://schemas.microsoft.com/office/word/2020/wordml/sdtdatahash" xmlns:w16se="http://schemas.microsoft.com/office/word/2015/wordml/symex" xmlns:wpg="http://schemas.microsoft.com/office/word/2010/wordprocessingGroup" xmlns:wpi="http://schemas.microsoft.com/office/word/2010/wordprocessingInk" xmlns:wne="http://schemas.microsoft.com/office/word/2006/wordml" xmlns:wps="http://schemas.microsoft.com/office/word/2010/wordprocessingShape" mc:Ignorable="w14 w15 w16se w16cid w16 w16cex w16sdtdh wp14">
   <w:tbl>
     <w:tblPr>
       <w:tblW w:w="0" w:type="auto"/>
@@ -2309,7 +2432,7 @@
         </w:tcPr>
         <w:p>
           <w:pPr>
-            <w:pStyle w:val="Header"/>
+            <w:pStyle w:val="Intestazione"/>
             <w:ind w:left="-115"/>
           </w:pPr>
         </w:p>
@@ -2320,7 +2443,7 @@
         </w:tcPr>
         <w:p>
           <w:pPr>
-            <w:pStyle w:val="Header"/>
+            <w:pStyle w:val="Intestazione"/>
             <w:jc w:val="center"/>
           </w:pPr>
         </w:p>
@@ -2331,7 +2454,7 @@
         </w:tcPr>
         <w:p>
           <w:pPr>
-            <w:pStyle w:val="Header"/>
+            <w:pStyle w:val="Intestazione"/>
             <w:ind w:right="-115"/>
             <w:jc w:val="right"/>
           </w:pPr>
@@ -2341,14 +2464,14 @@
   </w:tbl>
   <w:p>
     <w:pPr>
-      <w:pStyle w:val="Footer"/>
+      <w:pStyle w:val="Pidipagina"/>
     </w:pPr>
   </w:p>
 </w:ftr>
 </file>
 
 <file path=word/footnotes.xml><?xml version="1.0" encoding="utf-8"?>
-<w:footnotes xmlns:wpc="http://schemas.microsoft.com/office/word/2010/wordprocessingCanvas" xmlns:cx="http://schemas.microsoft.com/office/drawing/2014/chartex" xmlns:cx1="http://schemas.microsoft.com/office/drawing/2015/9/8/chartex" xmlns:cx2="http://schemas.microsoft.com/office/drawing/2015/10/21/chartex" xmlns:cx3="http://schemas.microsoft.com/office/drawing/2016/5/9/chartex" xmlns:cx4="http://schemas.microsoft.com/office/drawing/2016/5/10/chartex" xmlns:cx5="http://schemas.microsoft.com/office/drawing/2016/5/11/chartex" xmlns:cx6="http://schemas.microsoft.com/office/drawing/2016/5/12/chartex" xmlns:cx7="http://schemas.microsoft.com/office/drawing/2016/5/13/chartex" xmlns:cx8="http://schemas.microsoft.com/office/drawing/2016/5/14/chartex" xmlns:mc="http://schemas.openxmlformats.org/markup-compatibility/2006" xmlns:aink="http://schemas.microsoft.com/office/drawing/2016/ink" xmlns:am3d="http://schemas.microsoft.com/office/drawing/2017/model3d" xmlns:o="urn:schemas-microsoft-com:office:office" xmlns:r="http://schemas.openxmlformats.org/officeDocument/2006/relationships" xmlns:m="http://schemas.openxmlformats.org/officeDocument/2006/math" xmlns:v="urn:schemas-microsoft-com:vml" xmlns:wp14="http://schemas.microsoft.com/office/word/2010/wordprocessingDrawing" xmlns:wp="http://schemas.openxmlformats.org/drawingml/2006/wordprocessingDrawing" xmlns:w10="urn:schemas-microsoft-com:office:word" xmlns:w="http://schemas.openxmlformats.org/wordprocessingml/2006/main" xmlns:w14="http://schemas.microsoft.com/office/word/2010/wordml" xmlns:w15="http://schemas.microsoft.com/office/word/2012/wordml" xmlns:w16cex="http://schemas.microsoft.com/office/word/2018/wordml/cex" xmlns:w16cid="http://schemas.microsoft.com/office/word/2016/wordml/cid" xmlns:w16="http://schemas.microsoft.com/office/word/2018/wordml" xmlns:w16sdtdh="http://schemas.microsoft.com/office/word/2020/wordml/sdtdatahash" xmlns:w16se="http://schemas.microsoft.com/office/word/2015/wordml/symex" xmlns:wpg="http://schemas.microsoft.com/office/word/2010/wordprocessingGroup" xmlns:wpi="http://schemas.microsoft.com/office/word/2010/wordprocessingInk" xmlns:wne="http://schemas.microsoft.com/office/word/2006/wordml" xmlns:wps="http://schemas.microsoft.com/office/word/2010/wordprocessingShape" mc:Ignorable="w14 w15 w16se w16cid w16 w16cex w16sdtdh wp14">
+<w:footnotes xmlns:wpc="http://schemas.microsoft.com/office/word/2010/wordprocessingCanvas" xmlns:cx="http://schemas.microsoft.com/office/drawing/2014/chartex" xmlns:cx1="http://schemas.microsoft.com/office/drawing/2015/9/8/chartex" xmlns:cx2="http://schemas.microsoft.com/office/drawing/2015/10/21/chartex" xmlns:cx3="http://schemas.microsoft.com/office/drawing/2016/5/9/chartex" xmlns:cx4="http://schemas.microsoft.com/office/drawing/2016/5/10/chartex" xmlns:cx5="http://schemas.microsoft.com/office/drawing/2016/5/11/chartex" xmlns:cx6="http://schemas.microsoft.com/office/drawing/2016/5/12/chartex" xmlns:cx7="http://schemas.microsoft.com/office/drawing/2016/5/13/chartex" xmlns:cx8="http://schemas.microsoft.com/office/drawing/2016/5/14/chartex" xmlns:mc="http://schemas.openxmlformats.org/markup-compatibility/2006" xmlns:aink="http://schemas.microsoft.com/office/drawing/2016/ink" xmlns:am3d="http://schemas.microsoft.com/office/drawing/2017/model3d" xmlns:o="urn:schemas-microsoft-com:office:office" xmlns:oel="http://schemas.microsoft.com/office/2019/extlst" xmlns:r="http://schemas.openxmlformats.org/officeDocument/2006/relationships" xmlns:m="http://schemas.openxmlformats.org/officeDocument/2006/math" xmlns:v="urn:schemas-microsoft-com:vml" xmlns:wp14="http://schemas.microsoft.com/office/word/2010/wordprocessingDrawing" xmlns:wp="http://schemas.openxmlformats.org/drawingml/2006/wordprocessingDrawing" xmlns:w10="urn:schemas-microsoft-com:office:word" xmlns:w="http://schemas.openxmlformats.org/wordprocessingml/2006/main" xmlns:w14="http://schemas.microsoft.com/office/word/2010/wordml" xmlns:w15="http://schemas.microsoft.com/office/word/2012/wordml" xmlns:w16cex="http://schemas.microsoft.com/office/word/2018/wordml/cex" xmlns:w16cid="http://schemas.microsoft.com/office/word/2016/wordml/cid" xmlns:w16="http://schemas.microsoft.com/office/word/2018/wordml" xmlns:w16sdtdh="http://schemas.microsoft.com/office/word/2020/wordml/sdtdatahash" xmlns:w16se="http://schemas.microsoft.com/office/word/2015/wordml/symex" xmlns:wpg="http://schemas.microsoft.com/office/word/2010/wordprocessingGroup" xmlns:wpi="http://schemas.microsoft.com/office/word/2010/wordprocessingInk" xmlns:wne="http://schemas.microsoft.com/office/word/2006/wordml" xmlns:wps="http://schemas.microsoft.com/office/word/2010/wordprocessingShape" mc:Ignorable="w14 w15 w16se w16cid w16 w16cex w16sdtdh wp14">
   <w:footnote w:type="separator" w:id="-1">
     <w:p>
       <w:pPr>
@@ -2367,13 +2490,20 @@
       <w:r>
         <w:continuationSeparator/>
       </w:r>
+    </w:p>
+  </w:footnote>
+  <w:footnote w:type="continuationNotice" w:id="1">
+    <w:p>
+      <w:pPr>
+        <w:spacing w:after="0" w:line="240" w:lineRule="auto"/>
+      </w:pPr>
     </w:p>
   </w:footnote>
 </w:footnotes>
 </file>
 
 <file path=word/header1.xml><?xml version="1.0" encoding="utf-8"?>
-<w:hdr xmlns:wpc="http://schemas.microsoft.com/office/word/2010/wordprocessingCanvas" xmlns:cx="http://schemas.microsoft.com/office/drawing/2014/chartex" xmlns:cx1="http://schemas.microsoft.com/office/drawing/2015/9/8/chartex" xmlns:cx2="http://schemas.microsoft.com/office/drawing/2015/10/21/chartex" xmlns:cx3="http://schemas.microsoft.com/office/drawing/2016/5/9/chartex" xmlns:cx4="http://schemas.microsoft.com/office/drawing/2016/5/10/chartex" xmlns:cx5="http://schemas.microsoft.com/office/drawing/2016/5/11/chartex" xmlns:cx6="http://schemas.microsoft.com/office/drawing/2016/5/12/chartex" xmlns:cx7="http://schemas.microsoft.com/office/drawing/2016/5/13/chartex" xmlns:cx8="http://schemas.microsoft.com/office/drawing/2016/5/14/chartex" xmlns:mc="http://schemas.openxmlformats.org/markup-compatibility/2006" xmlns:aink="http://schemas.microsoft.com/office/drawing/2016/ink" xmlns:am3d="http://schemas.microsoft.com/office/drawing/2017/model3d" xmlns:o="urn:schemas-microsoft-com:office:office" xmlns:r="http://schemas.openxmlformats.org/officeDocument/2006/relationships" xmlns:m="http://schemas.openxmlformats.org/officeDocument/2006/math" xmlns:v="urn:schemas-microsoft-com:vml" xmlns:wp14="http://schemas.microsoft.com/office/word/2010/wordprocessingDrawing" xmlns:wp="http://schemas.openxmlformats.org/drawingml/2006/wordprocessingDrawing" xmlns:w10="urn:schemas-microsoft-com:office:word" xmlns:w="http://schemas.openxmlformats.org/wordprocessingml/2006/main" xmlns:w14="http://schemas.microsoft.com/office/word/2010/wordml" xmlns:w15="http://schemas.microsoft.com/office/word/2012/wordml" xmlns:w16cex="http://schemas.microsoft.com/office/word/2018/wordml/cex" xmlns:w16cid="http://schemas.microsoft.com/office/word/2016/wordml/cid" xmlns:w16="http://schemas.microsoft.com/office/word/2018/wordml" xmlns:w16sdtdh="http://schemas.microsoft.com/office/word/2020/wordml/sdtdatahash" xmlns:w16se="http://schemas.microsoft.com/office/word/2015/wordml/symex" xmlns:wpg="http://schemas.microsoft.com/office/word/2010/wordprocessingGroup" xmlns:wpi="http://schemas.microsoft.com/office/word/2010/wordprocessingInk" xmlns:wne="http://schemas.microsoft.com/office/word/2006/wordml" xmlns:wps="http://schemas.microsoft.com/office/word/2010/wordprocessingShape" mc:Ignorable="w14 w15 w16se w16cid w16 w16cex w16sdtdh wp14">
+<w:hdr xmlns:wpc="http://schemas.microsoft.com/office/word/2010/wordprocessingCanvas" xmlns:cx="http://schemas.microsoft.com/office/drawing/2014/chartex" xmlns:cx1="http://schemas.microsoft.com/office/drawing/2015/9/8/chartex" xmlns:cx2="http://schemas.microsoft.com/office/drawing/2015/10/21/chartex" xmlns:cx3="http://schemas.microsoft.com/office/drawing/2016/5/9/chartex" xmlns:cx4="http://schemas.microsoft.com/office/drawing/2016/5/10/chartex" xmlns:cx5="http://schemas.microsoft.com/office/drawing/2016/5/11/chartex" xmlns:cx6="http://schemas.microsoft.com/office/drawing/2016/5/12/chartex" xmlns:cx7="http://schemas.microsoft.com/office/drawing/2016/5/13/chartex" xmlns:cx8="http://schemas.microsoft.com/office/drawing/2016/5/14/chartex" xmlns:mc="http://schemas.openxmlformats.org/markup-compatibility/2006" xmlns:aink="http://schemas.microsoft.com/office/drawing/2016/ink" xmlns:am3d="http://schemas.microsoft.com/office/drawing/2017/model3d" xmlns:o="urn:schemas-microsoft-com:office:office" xmlns:oel="http://schemas.microsoft.com/office/2019/extlst" xmlns:r="http://schemas.openxmlformats.org/officeDocument/2006/relationships" xmlns:m="http://schemas.openxmlformats.org/officeDocument/2006/math" xmlns:v="urn:schemas-microsoft-com:vml" xmlns:wp14="http://schemas.microsoft.com/office/word/2010/wordprocessingDrawing" xmlns:wp="http://schemas.openxmlformats.org/drawingml/2006/wordprocessingDrawing" xmlns:w10="urn:schemas-microsoft-com:office:word" xmlns:w="http://schemas.openxmlformats.org/wordprocessingml/2006/main" xmlns:w14="http://schemas.microsoft.com/office/word/2010/wordml" xmlns:w15="http://schemas.microsoft.com/office/word/2012/wordml" xmlns:w16cex="http://schemas.microsoft.com/office/word/2018/wordml/cex" xmlns:w16cid="http://schemas.microsoft.com/office/word/2016/wordml/cid" xmlns:w16="http://schemas.microsoft.com/office/word/2018/wordml" xmlns:w16sdtdh="http://schemas.microsoft.com/office/word/2020/wordml/sdtdatahash" xmlns:w16se="http://schemas.microsoft.com/office/word/2015/wordml/symex" xmlns:wpg="http://schemas.microsoft.com/office/word/2010/wordprocessingGroup" xmlns:wpi="http://schemas.microsoft.com/office/word/2010/wordprocessingInk" xmlns:wne="http://schemas.microsoft.com/office/word/2006/wordml" xmlns:wps="http://schemas.microsoft.com/office/word/2010/wordprocessingShape" mc:Ignorable="w14 w15 w16se w16cid w16 w16cex w16sdtdh wp14">
   <w:tbl>
     <w:tblPr>
       <w:tblW w:w="0" w:type="auto"/>
@@ -2395,7 +2525,7 @@
         </w:tcPr>
         <w:p>
           <w:pPr>
-            <w:pStyle w:val="Header"/>
+            <w:pStyle w:val="Intestazione"/>
             <w:ind w:left="-115"/>
           </w:pPr>
         </w:p>
@@ -2406,7 +2536,7 @@
         </w:tcPr>
         <w:p>
           <w:pPr>
-            <w:pStyle w:val="Header"/>
+            <w:pStyle w:val="Intestazione"/>
             <w:jc w:val="center"/>
           </w:pPr>
         </w:p>
@@ -2417,7 +2547,7 @@
         </w:tcPr>
         <w:p>
           <w:pPr>
-            <w:pStyle w:val="Header"/>
+            <w:pStyle w:val="Intestazione"/>
             <w:ind w:right="-115"/>
             <w:jc w:val="right"/>
           </w:pPr>
@@ -2427,14 +2557,14 @@
   </w:tbl>
   <w:p>
     <w:pPr>
-      <w:pStyle w:val="Header"/>
+      <w:pStyle w:val="Intestazione"/>
     </w:pPr>
   </w:p>
 </w:hdr>
 </file>
 
 <file path=word/numbering.xml><?xml version="1.0" encoding="utf-8"?>
-<w:numbering xmlns:wpc="http://schemas.microsoft.com/office/word/2010/wordprocessingCanvas" xmlns:cx="http://schemas.microsoft.com/office/drawing/2014/chartex" xmlns:cx1="http://schemas.microsoft.com/office/drawing/2015/9/8/chartex" xmlns:cx2="http://schemas.microsoft.com/office/drawing/2015/10/21/chartex" xmlns:cx3="http://schemas.microsoft.com/office/drawing/2016/5/9/chartex" xmlns:cx4="http://schemas.microsoft.com/office/drawing/2016/5/10/chartex" xmlns:cx5="http://schemas.microsoft.com/office/drawing/2016/5/11/chartex" xmlns:cx6="http://schemas.microsoft.com/office/drawing/2016/5/12/chartex" xmlns:cx7="http://schemas.microsoft.com/office/drawing/2016/5/13/chartex" xmlns:cx8="http://schemas.microsoft.com/office/drawing/2016/5/14/chartex" xmlns:mc="http://schemas.openxmlformats.org/markup-compatibility/2006" xmlns:aink="http://schemas.microsoft.com/office/drawing/2016/ink" xmlns:am3d="http://schemas.microsoft.com/office/drawing/2017/model3d" xmlns:o="urn:schemas-microsoft-com:office:office" xmlns:r="http://schemas.openxmlformats.org/officeDocument/2006/relationships" xmlns:m="http://schemas.openxmlformats.org/officeDocument/2006/math" xmlns:v="urn:schemas-microsoft-com:vml" xmlns:wp14="http://schemas.microsoft.com/office/word/2010/wordprocessingDrawing" xmlns:wp="http://schemas.openxmlformats.org/drawingml/2006/wordprocessingDrawing" xmlns:w10="urn:schemas-microsoft-com:office:word" xmlns:w="http://schemas.openxmlformats.org/wordprocessingml/2006/main" xmlns:w14="http://schemas.microsoft.com/office/word/2010/wordml" xmlns:w15="http://schemas.microsoft.com/office/word/2012/wordml" xmlns:w16cex="http://schemas.microsoft.com/office/word/2018/wordml/cex" xmlns:w16cid="http://schemas.microsoft.com/office/word/2016/wordml/cid" xmlns:w16="http://schemas.microsoft.com/office/word/2018/wordml" xmlns:w16sdtdh="http://schemas.microsoft.com/office/word/2020/wordml/sdtdatahash" xmlns:w16se="http://schemas.microsoft.com/office/word/2015/wordml/symex" xmlns:wpg="http://schemas.microsoft.com/office/word/2010/wordprocessingGroup" xmlns:wpi="http://schemas.microsoft.com/office/word/2010/wordprocessingInk" xmlns:wne="http://schemas.microsoft.com/office/word/2006/wordml" xmlns:wps="http://schemas.microsoft.com/office/word/2010/wordprocessingShape" mc:Ignorable="w14 w15 w16se w16cid w16 w16cex w16sdtdh wp14">
+<w:numbering xmlns:wpc="http://schemas.microsoft.com/office/word/2010/wordprocessingCanvas" xmlns:cx="http://schemas.microsoft.com/office/drawing/2014/chartex" xmlns:cx1="http://schemas.microsoft.com/office/drawing/2015/9/8/chartex" xmlns:cx2="http://schemas.microsoft.com/office/drawing/2015/10/21/chartex" xmlns:cx3="http://schemas.microsoft.com/office/drawing/2016/5/9/chartex" xmlns:cx4="http://schemas.microsoft.com/office/drawing/2016/5/10/chartex" xmlns:cx5="http://schemas.microsoft.com/office/drawing/2016/5/11/chartex" xmlns:cx6="http://schemas.microsoft.com/office/drawing/2016/5/12/chartex" xmlns:cx7="http://schemas.microsoft.com/office/drawing/2016/5/13/chartex" xmlns:cx8="http://schemas.microsoft.com/office/drawing/2016/5/14/chartex" xmlns:mc="http://schemas.openxmlformats.org/markup-compatibility/2006" xmlns:aink="http://schemas.microsoft.com/office/drawing/2016/ink" xmlns:am3d="http://schemas.microsoft.com/office/drawing/2017/model3d" xmlns:o="urn:schemas-microsoft-com:office:office" xmlns:oel="http://schemas.microsoft.com/office/2019/extlst" xmlns:r="http://schemas.openxmlformats.org/officeDocument/2006/relationships" xmlns:m="http://schemas.openxmlformats.org/officeDocument/2006/math" xmlns:v="urn:schemas-microsoft-com:vml" xmlns:wp14="http://schemas.microsoft.com/office/word/2010/wordprocessingDrawing" xmlns:wp="http://schemas.openxmlformats.org/drawingml/2006/wordprocessingDrawing" xmlns:w10="urn:schemas-microsoft-com:office:word" xmlns:w="http://schemas.openxmlformats.org/wordprocessingml/2006/main" xmlns:w14="http://schemas.microsoft.com/office/word/2010/wordml" xmlns:w15="http://schemas.microsoft.com/office/word/2012/wordml" xmlns:w16cex="http://schemas.microsoft.com/office/word/2018/wordml/cex" xmlns:w16cid="http://schemas.microsoft.com/office/word/2016/wordml/cid" xmlns:w16="http://schemas.microsoft.com/office/word/2018/wordml" xmlns:w16sdtdh="http://schemas.microsoft.com/office/word/2020/wordml/sdtdatahash" xmlns:w16se="http://schemas.microsoft.com/office/word/2015/wordml/symex" xmlns:wpg="http://schemas.microsoft.com/office/word/2010/wordprocessingGroup" xmlns:wpi="http://schemas.microsoft.com/office/word/2010/wordprocessingInk" xmlns:wne="http://schemas.microsoft.com/office/word/2006/wordml" xmlns:wps="http://schemas.microsoft.com/office/word/2010/wordprocessingShape" mc:Ignorable="w14 w15 w16se w16cid w16 w16cex w16sdtdh wp14">
   <w:abstractNum w:abstractNumId="0" w15:restartNumberingAfterBreak="0">
     <w:nsid w:val="0D077364"/>
     <w:multiLevelType w:val="hybridMultilevel"/>
@@ -2547,7 +2677,7 @@
       </w:rPr>
     </w:lvl>
   </w:abstractNum>
-  <w:num w:numId="1">
+  <w:num w:numId="1" w16cid:durableId="145704120">
     <w:abstractNumId w:val="0"/>
   </w:num>
 </w:numbering>
@@ -2948,7 +3078,7 @@
     <w:lsdException w:name="Unresolved Mention" w:semiHidden="1" w:unhideWhenUsed="1"/>
     <w:lsdException w:name="Smart Link" w:semiHidden="1" w:unhideWhenUsed="1"/>
   </w:latentStyles>
-  <w:style w:type="paragraph" w:default="1" w:styleId="Normal">
+  <w:style w:type="paragraph" w:default="1" w:styleId="Normale">
     <w:name w:val="Normal"/>
     <w:qFormat/>
     <w:rsid w:val="00BF76BD"/>
@@ -2959,11 +3089,11 @@
       <w:lang w:val="it-IT"/>
     </w:rPr>
   </w:style>
-  <w:style w:type="paragraph" w:styleId="Heading1">
+  <w:style w:type="paragraph" w:styleId="Titolo1">
     <w:name w:val="heading 1"/>
-    <w:basedOn w:val="Normal"/>
-    <w:next w:val="Normal"/>
-    <w:link w:val="Heading1Char"/>
+    <w:basedOn w:val="Normale"/>
+    <w:next w:val="Normale"/>
+    <w:link w:val="Titolo1Carattere"/>
     <w:uiPriority w:val="9"/>
     <w:qFormat/>
     <w:rsid w:val="00BF76BD"/>
@@ -2982,11 +3112,11 @@
       <w:u w:val="single"/>
     </w:rPr>
   </w:style>
-  <w:style w:type="paragraph" w:styleId="Heading2">
+  <w:style w:type="paragraph" w:styleId="Titolo2">
     <w:name w:val="heading 2"/>
-    <w:basedOn w:val="Normal"/>
-    <w:next w:val="Normal"/>
-    <w:link w:val="Heading2Char"/>
+    <w:basedOn w:val="Normale"/>
+    <w:next w:val="Normale"/>
+    <w:link w:val="Titolo2Carattere"/>
     <w:uiPriority w:val="9"/>
     <w:semiHidden/>
     <w:unhideWhenUsed/>
@@ -3005,11 +3135,11 @@
       <w:szCs w:val="26"/>
     </w:rPr>
   </w:style>
-  <w:style w:type="paragraph" w:styleId="Heading3">
+  <w:style w:type="paragraph" w:styleId="Titolo3">
     <w:name w:val="heading 3"/>
-    <w:basedOn w:val="Normal"/>
-    <w:next w:val="Normal"/>
-    <w:link w:val="Heading3Char"/>
+    <w:basedOn w:val="Normale"/>
+    <w:next w:val="Normale"/>
+    <w:link w:val="Titolo3Carattere"/>
     <w:uiPriority w:val="9"/>
     <w:unhideWhenUsed/>
     <w:qFormat/>
@@ -3027,13 +3157,13 @@
       <w:szCs w:val="24"/>
     </w:rPr>
   </w:style>
-  <w:style w:type="character" w:default="1" w:styleId="DefaultParagraphFont">
+  <w:style w:type="character" w:default="1" w:styleId="Carpredefinitoparagrafo">
     <w:name w:val="Default Paragraph Font"/>
     <w:uiPriority w:val="1"/>
     <w:semiHidden/>
     <w:unhideWhenUsed/>
   </w:style>
-  <w:style w:type="table" w:default="1" w:styleId="TableNormal">
+  <w:style w:type="table" w:default="1" w:styleId="Tabellanormale">
     <w:name w:val="Normal Table"/>
     <w:uiPriority w:val="99"/>
     <w:semiHidden/>
@@ -3048,16 +3178,16 @@
       </w:tblCellMar>
     </w:tblPr>
   </w:style>
-  <w:style w:type="numbering" w:default="1" w:styleId="NoList">
+  <w:style w:type="numbering" w:default="1" w:styleId="Nessunelenco">
     <w:name w:val="No List"/>
     <w:uiPriority w:val="99"/>
     <w:semiHidden/>
     <w:unhideWhenUsed/>
   </w:style>
-  <w:style w:type="character" w:customStyle="1" w:styleId="Heading1Char">
-    <w:name w:val="Heading 1 Char"/>
-    <w:basedOn w:val="DefaultParagraphFont"/>
-    <w:link w:val="Heading1"/>
+  <w:style w:type="character" w:customStyle="1" w:styleId="Titolo1Carattere">
+    <w:name w:val="Titolo 1 Carattere"/>
+    <w:basedOn w:val="Carpredefinitoparagrafo"/>
+    <w:link w:val="Titolo1"/>
     <w:uiPriority w:val="9"/>
     <w:rsid w:val="00BF76BD"/>
     <w:rPr>
@@ -3070,10 +3200,10 @@
       <w:lang w:val="it-IT"/>
     </w:rPr>
   </w:style>
-  <w:style w:type="character" w:customStyle="1" w:styleId="Heading2Char">
-    <w:name w:val="Heading 2 Char"/>
-    <w:basedOn w:val="DefaultParagraphFont"/>
-    <w:link w:val="Heading2"/>
+  <w:style w:type="character" w:customStyle="1" w:styleId="Titolo2Carattere">
+    <w:name w:val="Titolo 2 Carattere"/>
+    <w:basedOn w:val="Carpredefinitoparagrafo"/>
+    <w:link w:val="Titolo2"/>
     <w:uiPriority w:val="9"/>
     <w:semiHidden/>
     <w:rsid w:val="00BF76BD"/>
@@ -3085,10 +3215,10 @@
       <w:lang w:val="it-IT"/>
     </w:rPr>
   </w:style>
-  <w:style w:type="character" w:customStyle="1" w:styleId="Heading3Char">
-    <w:name w:val="Heading 3 Char"/>
-    <w:basedOn w:val="DefaultParagraphFont"/>
-    <w:link w:val="Heading3"/>
+  <w:style w:type="character" w:customStyle="1" w:styleId="Titolo3Carattere">
+    <w:name w:val="Titolo 3 Carattere"/>
+    <w:basedOn w:val="Carpredefinitoparagrafo"/>
+    <w:link w:val="Titolo3"/>
     <w:uiPriority w:val="9"/>
     <w:rsid w:val="00BF76BD"/>
     <w:rPr>
@@ -3099,9 +3229,9 @@
       <w:lang w:val="it-IT"/>
     </w:rPr>
   </w:style>
-  <w:style w:type="paragraph" w:styleId="ListParagraph">
+  <w:style w:type="paragraph" w:styleId="Paragrafoelenco">
     <w:name w:val="List Paragraph"/>
-    <w:basedOn w:val="Normal"/>
+    <w:basedOn w:val="Normale"/>
     <w:uiPriority w:val="34"/>
     <w:qFormat/>
     <w:rsid w:val="00BF76BD"/>
@@ -3112,7 +3242,7 @@
   </w:style>
   <w:style w:type="paragraph" w:customStyle="1" w:styleId="paragraph">
     <w:name w:val="paragraph"/>
-    <w:basedOn w:val="Normal"/>
+    <w:basedOn w:val="Normale"/>
     <w:rsid w:val="00BF76BD"/>
     <w:pPr>
       <w:spacing w:before="100" w:beforeAutospacing="1" w:after="100" w:afterAutospacing="1" w:line="240" w:lineRule="auto"/>
@@ -3126,17 +3256,17 @@
   </w:style>
   <w:style w:type="character" w:customStyle="1" w:styleId="normaltextrun">
     <w:name w:val="normaltextrun"/>
-    <w:basedOn w:val="DefaultParagraphFont"/>
+    <w:basedOn w:val="Carpredefinitoparagrafo"/>
     <w:rsid w:val="00BF76BD"/>
   </w:style>
   <w:style w:type="character" w:customStyle="1" w:styleId="eop">
     <w:name w:val="eop"/>
-    <w:basedOn w:val="DefaultParagraphFont"/>
+    <w:basedOn w:val="Carpredefinitoparagrafo"/>
     <w:rsid w:val="00BF76BD"/>
   </w:style>
-  <w:style w:type="table" w:styleId="TableGrid">
+  <w:style w:type="table" w:styleId="Grigliatabella">
     <w:name w:val="Table Grid"/>
-    <w:basedOn w:val="TableNormal"/>
+    <w:basedOn w:val="Tabellanormale"/>
     <w:uiPriority w:val="59"/>
     <w:rsid w:val="00FB4123"/>
     <w:pPr>
@@ -3153,16 +3283,16 @@
       </w:tblBorders>
     </w:tblPr>
   </w:style>
-  <w:style w:type="character" w:customStyle="1" w:styleId="HeaderChar">
-    <w:name w:val="Header Char"/>
-    <w:basedOn w:val="DefaultParagraphFont"/>
-    <w:link w:val="Header"/>
+  <w:style w:type="character" w:customStyle="1" w:styleId="IntestazioneCarattere">
+    <w:name w:val="Intestazione Carattere"/>
+    <w:basedOn w:val="Carpredefinitoparagrafo"/>
+    <w:link w:val="Intestazione"/>
     <w:uiPriority w:val="99"/>
   </w:style>
-  <w:style w:type="paragraph" w:styleId="Header">
+  <w:style w:type="paragraph" w:styleId="Intestazione">
     <w:name w:val="header"/>
-    <w:basedOn w:val="Normal"/>
-    <w:link w:val="HeaderChar"/>
+    <w:basedOn w:val="Normale"/>
+    <w:link w:val="IntestazioneCarattere"/>
     <w:uiPriority w:val="99"/>
     <w:unhideWhenUsed/>
     <w:pPr>
@@ -3173,16 +3303,16 @@
       <w:spacing w:after="0" w:line="240" w:lineRule="auto"/>
     </w:pPr>
   </w:style>
-  <w:style w:type="character" w:customStyle="1" w:styleId="FooterChar">
-    <w:name w:val="Footer Char"/>
-    <w:basedOn w:val="DefaultParagraphFont"/>
-    <w:link w:val="Footer"/>
+  <w:style w:type="character" w:customStyle="1" w:styleId="PidipaginaCarattere">
+    <w:name w:val="Piè di pagina Carattere"/>
+    <w:basedOn w:val="Carpredefinitoparagrafo"/>
+    <w:link w:val="Pidipagina"/>
     <w:uiPriority w:val="99"/>
   </w:style>
-  <w:style w:type="paragraph" w:styleId="Footer">
+  <w:style w:type="paragraph" w:styleId="Pidipagina">
     <w:name w:val="footer"/>
-    <w:basedOn w:val="Normal"/>
-    <w:link w:val="FooterChar"/>
+    <w:basedOn w:val="Normale"/>
+    <w:link w:val="PidipaginaCarattere"/>
     <w:uiPriority w:val="99"/>
     <w:unhideWhenUsed/>
     <w:pPr>
@@ -3458,8 +3588,27 @@
 </file>
 
 <file path=customXml/item1.xml><?xml version="1.0" encoding="utf-8"?>
-<ct:contentTypeSchema xmlns:ct="http://schemas.microsoft.com/office/2006/metadata/contentType" xmlns:ma="http://schemas.microsoft.com/office/2006/metadata/properties/metaAttributes" ct:_="" ma:_="" ma:contentTypeName="Document" ma:contentTypeID="0x01010099D50BAF6148C0469FC2106F96A8440B" ma:contentTypeVersion="9" ma:contentTypeDescription="Create a new document." ma:contentTypeScope="" ma:versionID="7768c764893153760d939b2a04face0b">
-  <xsd:schema xmlns:xsd="http://www.w3.org/2001/XMLSchema" xmlns:xs="http://www.w3.org/2001/XMLSchema" xmlns:p="http://schemas.microsoft.com/office/2006/metadata/properties" xmlns:ns2="3d04b37e-0497-498c-96f6-8855740e5edb" targetNamespace="http://schemas.microsoft.com/office/2006/metadata/properties" ma:root="true" ma:fieldsID="7ef69b4f9d45f678c0f7c9c89f8623db" ns2:_="">
+<p:properties xmlns:p="http://schemas.microsoft.com/office/2006/metadata/properties" xmlns:xsi="http://www.w3.org/2001/XMLSchema-instance" xmlns:pc="http://schemas.microsoft.com/office/infopath/2007/PartnerControls">
+  <documentManagement>
+    <lcf76f155ced4ddcb4097134ff3c332f xmlns="3d04b37e-0497-498c-96f6-8855740e5edb">
+      <Terms xmlns="http://schemas.microsoft.com/office/infopath/2007/PartnerControls"/>
+    </lcf76f155ced4ddcb4097134ff3c332f>
+  </documentManagement>
+</p:properties>
+</file>
+
+<file path=customXml/item2.xml><?xml version="1.0" encoding="utf-8"?>
+<?mso-contentType ?>
+<FormTemplates xmlns="http://schemas.microsoft.com/sharepoint/v3/contenttype/forms">
+  <Display>DocumentLibraryForm</Display>
+  <Edit>DocumentLibraryForm</Edit>
+  <New>DocumentLibraryForm</New>
+</FormTemplates>
+</file>
+
+<file path=customXml/item3.xml><?xml version="1.0" encoding="utf-8"?>
+<ct:contentTypeSchema xmlns:ct="http://schemas.microsoft.com/office/2006/metadata/contentType" xmlns:ma="http://schemas.microsoft.com/office/2006/metadata/properties/metaAttributes" ct:_="" ma:_="" ma:contentTypeName="Document" ma:contentTypeID="0x01010099D50BAF6148C0469FC2106F96A8440B" ma:contentTypeVersion="10" ma:contentTypeDescription="Create a new document." ma:contentTypeScope="" ma:versionID="c8a3616f7cdf760fe2f884fd0a778c49">
+  <xsd:schema xmlns:xsd="http://www.w3.org/2001/XMLSchema" xmlns:xs="http://www.w3.org/2001/XMLSchema" xmlns:p="http://schemas.microsoft.com/office/2006/metadata/properties" xmlns:ns2="3d04b37e-0497-498c-96f6-8855740e5edb" targetNamespace="http://schemas.microsoft.com/office/2006/metadata/properties" ma:root="true" ma:fieldsID="c3fd18c48359e9e41420637ffdf156b4" ns2:_="">
     <xsd:import namespace="3d04b37e-0497-498c-96f6-8855740e5edb"/>
     <xsd:element name="properties">
       <xsd:complexType>
@@ -3475,6 +3624,7 @@
                 <xsd:element ref="ns2:MediaServiceOCR" minOccurs="0"/>
                 <xsd:element ref="ns2:MediaServiceGenerationTime" minOccurs="0"/>
                 <xsd:element ref="ns2:MediaServiceEventHashCode" minOccurs="0"/>
+                <xsd:element ref="ns2:MediaServiceObjectDetectorVersions" minOccurs="0"/>
               </xsd:all>
             </xsd:complexType>
           </xsd:element>
@@ -3525,6 +3675,11 @@
       </xsd:simpleType>
     </xsd:element>
     <xsd:element name="MediaServiceEventHashCode" ma:index="16" nillable="true" ma:displayName="MediaServiceEventHashCode" ma:hidden="true" ma:internalName="MediaServiceEventHashCode" ma:readOnly="true">
+      <xsd:simpleType>
+        <xsd:restriction base="dms:Text"/>
+      </xsd:simpleType>
+    </xsd:element>
+    <xsd:element name="MediaServiceObjectDetectorVersions" ma:index="17" nillable="true" ma:displayName="MediaServiceObjectDetectorVersions" ma:hidden="true" ma:indexed="true" ma:internalName="MediaServiceObjectDetectorVersions" ma:readOnly="true">
       <xsd:simpleType>
         <xsd:restriction base="dms:Text"/>
       </xsd:simpleType>
@@ -3629,27 +3784,32 @@
 </ct:contentTypeSchema>
 </file>
 
-<file path=customXml/item2.xml><?xml version="1.0" encoding="utf-8"?>
-<?mso-contentType ?>
-<FormTemplates xmlns="http://schemas.microsoft.com/sharepoint/v3/contenttype/forms">
-  <Display>DocumentLibraryForm</Display>
-  <Edit>DocumentLibraryForm</Edit>
-  <New>DocumentLibraryForm</New>
-</FormTemplates>
+<file path=customXml/itemProps1.xml><?xml version="1.0" encoding="utf-8"?>
+<ds:datastoreItem xmlns:ds="http://schemas.openxmlformats.org/officeDocument/2006/customXml" ds:itemID="{34B5336F-E826-4258-94AC-D734219019F0}">
+  <ds:schemaRefs>
+    <ds:schemaRef ds:uri="http://purl.org/dc/terms/"/>
+    <ds:schemaRef ds:uri="http://schemas.microsoft.com/office/2006/documentManagement/types"/>
+    <ds:schemaRef ds:uri="http://schemas.microsoft.com/office/2006/metadata/properties"/>
+    <ds:schemaRef ds:uri="http://purl.org/dc/elements/1.1/"/>
+    <ds:schemaRef ds:uri="http://schemas.openxmlformats.org/package/2006/metadata/core-properties"/>
+    <ds:schemaRef ds:uri="http://purl.org/dc/dcmitype/"/>
+    <ds:schemaRef ds:uri="http://schemas.microsoft.com/office/infopath/2007/PartnerControls"/>
+    <ds:schemaRef ds:uri="3d04b37e-0497-498c-96f6-8855740e5edb"/>
+    <ds:schemaRef ds:uri="http://www.w3.org/XML/1998/namespace"/>
+  </ds:schemaRefs>
+</ds:datastoreItem>
 </file>
 
-<file path=customXml/item3.xml><?xml version="1.0" encoding="utf-8"?>
-<p:properties xmlns:p="http://schemas.microsoft.com/office/2006/metadata/properties" xmlns:xsi="http://www.w3.org/2001/XMLSchema-instance" xmlns:pc="http://schemas.microsoft.com/office/infopath/2007/PartnerControls">
-  <documentManagement>
-    <lcf76f155ced4ddcb4097134ff3c332f xmlns="3d04b37e-0497-498c-96f6-8855740e5edb">
-      <Terms xmlns="http://schemas.microsoft.com/office/infopath/2007/PartnerControls"/>
-    </lcf76f155ced4ddcb4097134ff3c332f>
-  </documentManagement>
-</p:properties>
+<file path=customXml/itemProps2.xml><?xml version="1.0" encoding="utf-8"?>
+<ds:datastoreItem xmlns:ds="http://schemas.openxmlformats.org/officeDocument/2006/customXml" ds:itemID="{83809B2A-BD01-4EDB-BAD2-41E2E0CAA66A}">
+  <ds:schemaRefs>
+    <ds:schemaRef ds:uri="http://schemas.microsoft.com/sharepoint/v3/contenttype/forms"/>
+  </ds:schemaRefs>
+</ds:datastoreItem>
 </file>
 
-<file path=customXml/itemProps1.xml><?xml version="1.0" encoding="utf-8"?>
-<ds:datastoreItem xmlns:ds="http://schemas.openxmlformats.org/officeDocument/2006/customXml" ds:itemID="{8907BA84-0AC3-444C-AC1E-120C0EE7F2F3}">
+<file path=customXml/itemProps3.xml><?xml version="1.0" encoding="utf-8"?>
+<ds:datastoreItem xmlns:ds="http://schemas.openxmlformats.org/officeDocument/2006/customXml" ds:itemID="{15B96865-C520-4FCB-A048-90B559631957}">
   <ds:schemaRefs>
     <ds:schemaRef ds:uri="http://schemas.microsoft.com/office/2006/metadata/contentType"/>
     <ds:schemaRef ds:uri="http://schemas.microsoft.com/office/2006/metadata/properties/metaAttributes"/>
@@ -3664,22 +3824,4 @@
     <ds:schemaRef ds:uri="http://schemas.microsoft.com/internal/obd"/>
   </ds:schemaRefs>
 </ds:datastoreItem>
-</file>
-
-<file path=customXml/itemProps2.xml><?xml version="1.0" encoding="utf-8"?>
-<ds:datastoreItem xmlns:ds="http://schemas.openxmlformats.org/officeDocument/2006/customXml" ds:itemID="{83809B2A-BD01-4EDB-BAD2-41E2E0CAA66A}">
-  <ds:schemaRefs>
-    <ds:schemaRef ds:uri="http://schemas.microsoft.com/sharepoint/v3/contenttype/forms"/>
-  </ds:schemaRefs>
-</ds:datastoreItem>
-</file>
-
-<file path=customXml/itemProps3.xml><?xml version="1.0" encoding="utf-8"?>
-<ds:datastoreItem xmlns:ds="http://schemas.openxmlformats.org/officeDocument/2006/customXml" ds:itemID="{34B5336F-E826-4258-94AC-D734219019F0}">
-  <ds:schemaRefs>
-    <ds:schemaRef ds:uri="http://schemas.microsoft.com/office/2006/metadata/properties"/>
-    <ds:schemaRef ds:uri="http://schemas.microsoft.com/office/infopath/2007/PartnerControls"/>
-    <ds:schemaRef ds:uri="3d04b37e-0497-498c-96f6-8855740e5edb"/>
-  </ds:schemaRefs>
-</ds:datastoreItem>
 </file>
</xml_diff>

<commit_message>
Aggiornamento TC KO RSA
</commit_message>
<xml_diff>
--- a/Test Case/Validazione/7-Referto Specialistico Ambulatoriale/casi di test RSA.docx
+++ b/Test Case/Validazione/7-Referto Specialistico Ambulatoriale/casi di test RSA.docx
@@ -1336,103 +1336,6 @@
         <w:jc w:val="both"/>
       </w:pPr>
       <w:r>
-        <w:t xml:space="preserve">CASO DI TEST 12 </w:t>
-      </w:r>
-    </w:p>
-    <w:p>
-      <w:pPr>
-        <w:jc w:val="both"/>
-      </w:pPr>
-      <w:r>
-        <w:t xml:space="preserve">Si prende in esame il caso </w:t>
-      </w:r>
-      <w:r>
-        <w:t>in cui</w:t>
-      </w:r>
-      <w:r>
-        <w:t xml:space="preserve"> la priorità</w:t>
-      </w:r>
-      <w:r>
-        <w:t xml:space="preserve"> associata alla richiesta indicata nella ricetta (</w:t>
-      </w:r>
-      <w:proofErr w:type="spellStart"/>
-      <w:r>
-        <w:rPr>
-          <w:i/>
-          <w:iCs/>
-        </w:rPr>
-        <w:t>order</w:t>
-      </w:r>
-      <w:proofErr w:type="spellEnd"/>
-      <w:r>
-        <w:rPr>
-          <w:i/>
-          <w:iCs/>
-        </w:rPr>
-        <w:t>/</w:t>
-      </w:r>
-      <w:proofErr w:type="spellStart"/>
-      <w:r>
-        <w:rPr>
-          <w:i/>
-          <w:iCs/>
-        </w:rPr>
-        <w:t>priorityCode</w:t>
-      </w:r>
-      <w:proofErr w:type="spellEnd"/>
-      <w:r>
-        <w:t>)</w:t>
-      </w:r>
-      <w:r>
-        <w:t xml:space="preserve"> </w:t>
-      </w:r>
-      <w:r>
-        <w:t>venga valorizzata con codice</w:t>
-      </w:r>
-      <w:r>
-        <w:t xml:space="preserve"> previsto dal sistema di codifica utilizzato, ma non accettabile dallo </w:t>
-      </w:r>
-      <w:proofErr w:type="spellStart"/>
-      <w:r>
-        <w:t>schematron</w:t>
-      </w:r>
-      <w:proofErr w:type="spellEnd"/>
-      <w:r>
-        <w:t xml:space="preserve"> </w:t>
-      </w:r>
-      <w:r>
-        <w:t xml:space="preserve">cioè </w:t>
-      </w:r>
-      <w:r>
-        <w:t>con un</w:t>
-      </w:r>
-      <w:r>
-        <w:t xml:space="preserve"> valore diverso da quelli ammessi che corrispondono a ‘</w:t>
-      </w:r>
-      <w:r>
-        <w:t xml:space="preserve">Normale’, ‘Preoperatoria’, ‘Urgente', ‘Emergenza’. Così facendo, viene generato un </w:t>
-      </w:r>
-      <w:r>
-        <w:rPr>
-          <w:u w:val="single"/>
-        </w:rPr>
-        <w:t>errore semantico</w:t>
-      </w:r>
-      <w:r>
-        <w:t>.</w:t>
-      </w:r>
-    </w:p>
-    <w:p>
-      <w:pPr>
-        <w:jc w:val="both"/>
-      </w:pPr>
-    </w:p>
-    <w:p>
-      <w:pPr>
-        <w:pStyle w:val="Heading3"/>
-        <w:jc w:val="both"/>
-      </w:pPr>
-      <w:r>
         <w:t>CASO DI TEST 13</w:t>
       </w:r>
     </w:p>
@@ -1837,7 +1740,6 @@
         <w:jc w:val="both"/>
       </w:pPr>
       <w:r>
-        <w:lastRenderedPageBreak/>
         <w:t>CASO DI TEST 1</w:t>
       </w:r>
       <w:r>
@@ -1898,6 +1800,7 @@
         <w:jc w:val="both"/>
       </w:pPr>
       <w:r>
+        <w:lastRenderedPageBreak/>
         <w:t xml:space="preserve">CASO DI TEST </w:t>
       </w:r>
       <w:r>
@@ -2307,10 +2210,70 @@
     <w:bookmarkEnd w:id="0"/>
     <w:p>
       <w:pPr>
+        <w:jc w:val="both"/>
+      </w:pPr>
+    </w:p>
+    <w:p>
+      <w:pPr>
         <w:pStyle w:val="Heading3"/>
         <w:jc w:val="both"/>
       </w:pPr>
-    </w:p>
+      <w:r>
+        <w:t xml:space="preserve">CASO DI TEST </w:t>
+      </w:r>
+      <w:r>
+        <w:t>28</w:t>
+      </w:r>
+      <w:r>
+        <w:t xml:space="preserve"> </w:t>
+      </w:r>
+    </w:p>
+    <w:p>
+      <w:pPr>
+        <w:jc w:val="both"/>
+      </w:pPr>
+      <w:r>
+        <w:t>Si prende in esame il caso in cui la priorità associata alla richiesta indicata nella ricetta (</w:t>
+      </w:r>
+      <w:proofErr w:type="spellStart"/>
+      <w:r>
+        <w:rPr>
+          <w:i/>
+          <w:iCs/>
+        </w:rPr>
+        <w:t>order</w:t>
+      </w:r>
+      <w:proofErr w:type="spellEnd"/>
+      <w:r>
+        <w:rPr>
+          <w:i/>
+          <w:iCs/>
+        </w:rPr>
+        <w:t>/</w:t>
+      </w:r>
+      <w:proofErr w:type="spellStart"/>
+      <w:r>
+        <w:rPr>
+          <w:i/>
+          <w:iCs/>
+        </w:rPr>
+        <w:t>priorityCode</w:t>
+      </w:r>
+      <w:proofErr w:type="spellEnd"/>
+      <w:r>
+        <w:t xml:space="preserve">) venga valorizzata con un codice non previsto dal sistema di codifica utilizzato. Così facendo, viene generato un </w:t>
+      </w:r>
+      <w:r>
+        <w:rPr>
+          <w:u w:val="single"/>
+        </w:rPr>
+        <w:t>errore terminologico</w:t>
+      </w:r>
+      <w:r>
+        <w:t>.</w:t>
+      </w:r>
+    </w:p>
+    <w:p/>
     <w:sectPr>
       <w:headerReference w:type="default" r:id="rId10"/>
       <w:footerReference w:type="default" r:id="rId11"/>
@@ -3664,6 +3627,16 @@
 </file>
 
 <file path=customXml/item1.xml><?xml version="1.0" encoding="utf-8"?>
+<p:properties xmlns:p="http://schemas.microsoft.com/office/2006/metadata/properties" xmlns:xsi="http://www.w3.org/2001/XMLSchema-instance" xmlns:pc="http://schemas.microsoft.com/office/infopath/2007/PartnerControls">
+  <documentManagement>
+    <lcf76f155ced4ddcb4097134ff3c332f xmlns="3d04b37e-0497-498c-96f6-8855740e5edb">
+      <Terms xmlns="http://schemas.microsoft.com/office/infopath/2007/PartnerControls"/>
+    </lcf76f155ced4ddcb4097134ff3c332f>
+  </documentManagement>
+</p:properties>
+</file>
+
+<file path=customXml/item2.xml><?xml version="1.0" encoding="utf-8"?>
 <?mso-contentType ?>
 <FormTemplates xmlns="http://schemas.microsoft.com/sharepoint/v3/contenttype/forms">
   <Display>DocumentLibraryForm</Display>
@@ -3672,7 +3645,7 @@
 </FormTemplates>
 </file>
 
-<file path=customXml/item2.xml><?xml version="1.0" encoding="utf-8"?>
+<file path=customXml/item3.xml><?xml version="1.0" encoding="utf-8"?>
 <ct:contentTypeSchema xmlns:ct="http://schemas.microsoft.com/office/2006/metadata/contentType" xmlns:ma="http://schemas.microsoft.com/office/2006/metadata/properties/metaAttributes" ct:_="" ma:_="" ma:contentTypeName="Document" ma:contentTypeID="0x01010099D50BAF6148C0469FC2106F96A8440B" ma:contentTypeVersion="13" ma:contentTypeDescription="Create a new document." ma:contentTypeScope="" ma:versionID="c85905c84e7b9db62133e476f18f597d">
   <xsd:schema xmlns:xsd="http://www.w3.org/2001/XMLSchema" xmlns:xs="http://www.w3.org/2001/XMLSchema" xmlns:p="http://schemas.microsoft.com/office/2006/metadata/properties" xmlns:ns2="3d04b37e-0497-498c-96f6-8855740e5edb" xmlns:ns3="14722739-9480-433a-8c7c-4ec5d8a77ba5" targetNamespace="http://schemas.microsoft.com/office/2006/metadata/properties" ma:root="true" ma:fieldsID="4f41c4fb8050516f2ffa6b06e98f6ad1" ns2:_="" ns3:_="">
     <xsd:import namespace="3d04b37e-0497-498c-96f6-8855740e5edb"/>
@@ -3889,17 +3862,17 @@
 </ct:contentTypeSchema>
 </file>
 
-<file path=customXml/item3.xml><?xml version="1.0" encoding="utf-8"?>
-<p:properties xmlns:p="http://schemas.microsoft.com/office/2006/metadata/properties" xmlns:xsi="http://www.w3.org/2001/XMLSchema-instance" xmlns:pc="http://schemas.microsoft.com/office/infopath/2007/PartnerControls">
-  <documentManagement>
-    <lcf76f155ced4ddcb4097134ff3c332f xmlns="3d04b37e-0497-498c-96f6-8855740e5edb">
-      <Terms xmlns="http://schemas.microsoft.com/office/infopath/2007/PartnerControls"/>
-    </lcf76f155ced4ddcb4097134ff3c332f>
-  </documentManagement>
-</p:properties>
+<file path=customXml/itemProps1.xml><?xml version="1.0" encoding="utf-8"?>
+<ds:datastoreItem xmlns:ds="http://schemas.openxmlformats.org/officeDocument/2006/customXml" ds:itemID="{34B5336F-E826-4258-94AC-D734219019F0}">
+  <ds:schemaRefs>
+    <ds:schemaRef ds:uri="http://schemas.microsoft.com/office/2006/metadata/properties"/>
+    <ds:schemaRef ds:uri="http://schemas.microsoft.com/office/infopath/2007/PartnerControls"/>
+    <ds:schemaRef ds:uri="3d04b37e-0497-498c-96f6-8855740e5edb"/>
+  </ds:schemaRefs>
+</ds:datastoreItem>
 </file>
 
-<file path=customXml/itemProps1.xml><?xml version="1.0" encoding="utf-8"?>
+<file path=customXml/itemProps2.xml><?xml version="1.0" encoding="utf-8"?>
 <ds:datastoreItem xmlns:ds="http://schemas.openxmlformats.org/officeDocument/2006/customXml" ds:itemID="{83809B2A-BD01-4EDB-BAD2-41E2E0CAA66A}">
   <ds:schemaRefs>
     <ds:schemaRef ds:uri="http://schemas.microsoft.com/sharepoint/v3/contenttype/forms"/>
@@ -3907,7 +3880,7 @@
 </ds:datastoreItem>
 </file>
 
-<file path=customXml/itemProps2.xml><?xml version="1.0" encoding="utf-8"?>
+<file path=customXml/itemProps3.xml><?xml version="1.0" encoding="utf-8"?>
 <ds:datastoreItem xmlns:ds="http://schemas.openxmlformats.org/officeDocument/2006/customXml" ds:itemID="{9E7F7ECE-81AD-4AD8-A309-E2C0CA586F9B}">
   <ds:schemaRefs>
     <ds:schemaRef ds:uri="http://schemas.microsoft.com/office/2006/metadata/contentType"/>
@@ -3924,14 +3897,4 @@
     <ds:schemaRef ds:uri="http://schemas.microsoft.com/internal/obd"/>
   </ds:schemaRefs>
 </ds:datastoreItem>
-</file>
-
-<file path=customXml/itemProps3.xml><?xml version="1.0" encoding="utf-8"?>
-<ds:datastoreItem xmlns:ds="http://schemas.openxmlformats.org/officeDocument/2006/customXml" ds:itemID="{34B5336F-E826-4258-94AC-D734219019F0}">
-  <ds:schemaRefs>
-    <ds:schemaRef ds:uri="http://schemas.microsoft.com/office/2006/metadata/properties"/>
-    <ds:schemaRef ds:uri="http://schemas.microsoft.com/office/infopath/2007/PartnerControls"/>
-    <ds:schemaRef ds:uri="3d04b37e-0497-498c-96f6-8855740e5edb"/>
-  </ds:schemaRefs>
-</ds:datastoreItem>
 </file>
</xml_diff>